<commit_message>
Code and documentation cleanup.
</commit_message>
<xml_diff>
--- a/NetworkDesign_Phase2_Doc.docx
+++ b/NetworkDesign_Phase2_Doc.docx
@@ -1,6 +1,6 @@
 
 <file path=word/document.xml><?xml version="1.0" encoding="utf-8"?>
-<w:document xmlns:wpc="http://schemas.microsoft.com/office/word/2010/wordprocessingCanvas" xmlns:cx="http://schemas.microsoft.com/office/drawing/2014/chartex" xmlns:cx1="http://schemas.microsoft.com/office/drawing/2015/9/8/chartex" xmlns:cx2="http://schemas.microsoft.com/office/drawing/2015/10/21/chartex" xmlns:cx3="http://schemas.microsoft.com/office/drawing/2016/5/9/chartex" xmlns:cx4="http://schemas.microsoft.com/office/drawing/2016/5/10/chartex" xmlns:cx5="http://schemas.microsoft.com/office/drawing/2016/5/11/chartex" xmlns:cx6="http://schemas.microsoft.com/office/drawing/2016/5/12/chartex" xmlns:cx7="http://schemas.microsoft.com/office/drawing/2016/5/13/chartex" xmlns:cx8="http://schemas.microsoft.com/office/drawing/2016/5/14/chartex" xmlns:mc="http://schemas.openxmlformats.org/markup-compatibility/2006" xmlns:aink="http://schemas.microsoft.com/office/drawing/2016/ink" xmlns:am3d="http://schemas.microsoft.com/office/drawing/2017/model3d" xmlns:o="urn:schemas-microsoft-com:office:office" xmlns:r="http://schemas.openxmlformats.org/officeDocument/2006/relationships" xmlns:m="http://schemas.openxmlformats.org/officeDocument/2006/math" xmlns:v="urn:schemas-microsoft-com:vml" xmlns:wp14="http://schemas.microsoft.com/office/word/2010/wordprocessingDrawing" xmlns:wp="http://schemas.openxmlformats.org/drawingml/2006/wordprocessingDrawing" xmlns:w10="urn:schemas-microsoft-com:office:word" xmlns:w="http://schemas.openxmlformats.org/wordprocessingml/2006/main" xmlns:w14="http://schemas.microsoft.com/office/word/2010/wordml" xmlns:w15="http://schemas.microsoft.com/office/word/2012/wordml" xmlns:w16cid="http://schemas.microsoft.com/office/word/2016/wordml/cid" xmlns:w16se="http://schemas.microsoft.com/office/word/2015/wordml/symex" xmlns:wpg="http://schemas.microsoft.com/office/word/2010/wordprocessingGroup" xmlns:wpi="http://schemas.microsoft.com/office/word/2010/wordprocessingInk" xmlns:wne="http://schemas.microsoft.com/office/word/2006/wordml" xmlns:wps="http://schemas.microsoft.com/office/word/2010/wordprocessingShape" mc:Ignorable="w14 w15 w16se w16cid wp14">
+<w:document xmlns:wpc="http://schemas.microsoft.com/office/word/2010/wordprocessingCanvas" xmlns:mo="http://schemas.microsoft.com/office/mac/office/2008/main" xmlns:mc="http://schemas.openxmlformats.org/markup-compatibility/2006" xmlns:mv="urn:schemas-microsoft-com:mac:vml" xmlns:o="urn:schemas-microsoft-com:office:office" xmlns:r="http://schemas.openxmlformats.org/officeDocument/2006/relationships" xmlns:m="http://schemas.openxmlformats.org/officeDocument/2006/math" xmlns:v="urn:schemas-microsoft-com:vml" xmlns:wp14="http://schemas.microsoft.com/office/word/2010/wordprocessingDrawing" xmlns:wp="http://schemas.openxmlformats.org/drawingml/2006/wordprocessingDrawing" xmlns:w10="urn:schemas-microsoft-com:office:word" xmlns:w="http://schemas.openxmlformats.org/wordprocessingml/2006/main" xmlns:w14="http://schemas.microsoft.com/office/word/2010/wordml" xmlns:w15="http://schemas.microsoft.com/office/word/2012/wordml" xmlns:wpg="http://schemas.microsoft.com/office/word/2010/wordprocessingGroup" xmlns:wpi="http://schemas.microsoft.com/office/word/2010/wordprocessingInk" xmlns:wne="http://schemas.microsoft.com/office/word/2006/wordml" xmlns:wps="http://schemas.microsoft.com/office/word/2010/wordprocessingShape" mc:Ignorable="w14 w15 wp14">
   <w:body>
     <w:p>
       <w:pPr>
@@ -16,8 +16,18 @@
           <w:sz w:val="24"/>
           <w:szCs w:val="24"/>
         </w:rPr>
-        <w:t>Dylan Schneider, Roark Myers, Josias Polonia</w:t>
-      </w:r>
+        <w:t xml:space="preserve">Dylan Schneider, Roark Myers, Josias </w:t>
+      </w:r>
+      <w:proofErr w:type="spellStart"/>
+      <w:r>
+        <w:rPr>
+          <w:rFonts w:ascii="Times New Roman" w:hAnsi="Times New Roman" w:cs="Times New Roman"/>
+          <w:sz w:val="24"/>
+          <w:szCs w:val="24"/>
+        </w:rPr>
+        <w:t>Polonia</w:t>
+      </w:r>
+      <w:proofErr w:type="spellEnd"/>
     </w:p>
     <w:p>
       <w:pPr>
@@ -105,31 +115,23 @@
           <w:sz w:val="24"/>
           <w:szCs w:val="24"/>
         </w:rPr>
-        <w:t xml:space="preserve">The purpose of this phase is to transfer an image file such as a bmp between a </w:t>
-      </w:r>
-      <w:r>
-        <w:rPr>
-          <w:rFonts w:ascii="Times New Roman" w:hAnsi="Times New Roman" w:cs="Times New Roman"/>
-          <w:sz w:val="24"/>
-          <w:szCs w:val="24"/>
-        </w:rPr>
-        <w:t>UDP client</w:t>
-      </w:r>
-      <w:r>
-        <w:rPr>
-          <w:rFonts w:ascii="Times New Roman" w:hAnsi="Times New Roman" w:cs="Times New Roman"/>
-          <w:sz w:val="24"/>
-          <w:szCs w:val="24"/>
-        </w:rPr>
-        <w:t xml:space="preserve"> and server like phase 1, but time we provide reliable data transfer. With this method the image file transferred is split into several packets</w:t>
-      </w:r>
-      <w:r>
-        <w:rPr>
-          <w:rFonts w:ascii="Times New Roman" w:hAnsi="Times New Roman" w:cs="Times New Roman"/>
-          <w:sz w:val="24"/>
-          <w:szCs w:val="24"/>
-        </w:rPr>
-        <w:t xml:space="preserve"> and those packets are sent over one at a time. Also, the one receiving the packets will continue to read in the packets until it receives a terminator message; after that, it will display the image and then repeat the process to send the image back to the sender (whether client or server). </w:t>
+        <w:t>The purpose of this phase is to transfer an image file such as a bmp between a UDP client and server like phase 1, but this time we provide reliable data transfer. With this method the image file transferred is split into several packets and those packets are sent over one at a time. The server (the first one to receive packets) will continue to read in the packets until it receives a terminat</w:t>
+      </w:r>
+      <w:r>
+        <w:rPr>
+          <w:rFonts w:ascii="Times New Roman" w:hAnsi="Times New Roman" w:cs="Times New Roman"/>
+          <w:sz w:val="24"/>
+          <w:szCs w:val="24"/>
+        </w:rPr>
+        <w:t>or message; after that it converts the image to gra</w:t>
+      </w:r>
+      <w:r>
+        <w:rPr>
+          <w:rFonts w:ascii="Times New Roman" w:hAnsi="Times New Roman" w:cs="Times New Roman"/>
+          <w:sz w:val="24"/>
+          <w:szCs w:val="24"/>
+        </w:rPr>
+        <w:t>yscale then repeats the above process to send the image back to the client. The client will accept packets until getting the terminator the same way the server does.</w:t>
       </w:r>
     </w:p>
     <w:p>
@@ -170,7 +172,7 @@
           <w:noProof/>
         </w:rPr>
         <w:drawing>
-          <wp:inline distT="0" distB="0" distL="0" distR="0" wp14:anchorId="147BCBB1" wp14:editId="3FA9202F">
+          <wp:inline distT="0" distB="0" distL="0" distR="0" wp14:anchorId="01EB786F" wp14:editId="4177ECD3">
             <wp:extent cx="4998720" cy="3304175"/>
             <wp:effectExtent l="0" t="0" r="0" b="0"/>
             <wp:docPr id="1" name="Picture 1"/>
@@ -240,23 +242,7 @@
           <w:sz w:val="24"/>
           <w:szCs w:val="24"/>
         </w:rPr>
-        <w:t xml:space="preserve"> class </w:t>
-      </w:r>
-      <w:r>
-        <w:rPr>
-          <w:rFonts w:ascii="Times New Roman" w:hAnsi="Times New Roman" w:cs="Times New Roman"/>
-          <w:sz w:val="24"/>
-          <w:szCs w:val="24"/>
-        </w:rPr>
-        <w:t>creates a definition for the image file name prior to sending it to the server. After defining the address and port of the server, self creates access to the class</w:t>
-      </w:r>
-      <w:r>
-        <w:rPr>
-          <w:rFonts w:ascii="Times New Roman" w:hAnsi="Times New Roman" w:cs="Times New Roman"/>
-          <w:sz w:val="24"/>
-          <w:szCs w:val="24"/>
-        </w:rPr>
-        <w:t xml:space="preserve">. Line 17 assigns the client socket, address family and that it is a UDP socket equal to the client socket. The image is converted to packets by the </w:t>
+        <w:t xml:space="preserve"> class creates a definition for the image file name prior to sending it to the server. After defining the address and port of the server, self creates access to the class. Line 17 assigns the client socket and address family as well as declares it as a UDP socket equal to the client socket. The image is converted to packets by the </w:t>
       </w:r>
       <w:proofErr w:type="spellStart"/>
       <w:r>
@@ -274,45 +260,30 @@
           <w:sz w:val="24"/>
           <w:szCs w:val="24"/>
         </w:rPr>
-        <w:t xml:space="preserve"> function. Then the packets are sent over as seen in line 28 using that </w:t>
-      </w:r>
-      <w:proofErr w:type="gramStart"/>
-      <w:r>
-        <w:rPr>
-          <w:rFonts w:ascii="Times New Roman" w:hAnsi="Times New Roman" w:cs="Times New Roman"/>
-          <w:sz w:val="24"/>
-          <w:szCs w:val="24"/>
-        </w:rPr>
-        <w:t>particular function</w:t>
-      </w:r>
-      <w:proofErr w:type="gramEnd"/>
-      <w:r>
-        <w:rPr>
-          <w:rFonts w:ascii="Times New Roman" w:hAnsi="Times New Roman" w:cs="Times New Roman"/>
-          <w:sz w:val="24"/>
-          <w:szCs w:val="24"/>
-        </w:rPr>
-        <w:t xml:space="preserve"> until all of them are finally sent. </w:t>
-      </w:r>
-    </w:p>
-    <w:p>
-      <w:pPr>
-        <w:spacing w:line="480" w:lineRule="auto"/>
-        <w:rPr>
-          <w:rFonts w:ascii="Times New Roman" w:hAnsi="Times New Roman" w:cs="Times New Roman"/>
-          <w:sz w:val="24"/>
-          <w:szCs w:val="24"/>
-        </w:rPr>
-      </w:pPr>
-      <w:r>
-        <w:rPr>
+        <w:t xml:space="preserve"> function:</w:t>
+      </w:r>
+    </w:p>
+    <w:p>
+      <w:pPr>
+        <w:spacing w:line="480" w:lineRule="auto"/>
+        <w:rPr>
+          <w:rFonts w:ascii="Times New Roman" w:hAnsi="Times New Roman" w:cs="Times New Roman"/>
+          <w:sz w:val="24"/>
+          <w:szCs w:val="24"/>
+        </w:rPr>
+      </w:pPr>
+      <w:r>
+        <w:rPr>
+          <w:rFonts w:ascii="Times New Roman" w:hAnsi="Times New Roman" w:cs="Times New Roman"/>
           <w:noProof/>
+          <w:sz w:val="24"/>
+          <w:szCs w:val="24"/>
         </w:rPr>
         <w:drawing>
-          <wp:inline distT="0" distB="0" distL="0" distR="0" wp14:anchorId="70136DE1" wp14:editId="69391736">
-            <wp:extent cx="5943600" cy="4928870"/>
-            <wp:effectExtent l="0" t="0" r="0" b="5080"/>
-            <wp:docPr id="2" name="Picture 2"/>
+          <wp:inline distT="0" distB="0" distL="0" distR="0" wp14:anchorId="30C544D4" wp14:editId="1AEE5242">
+            <wp:extent cx="5943600" cy="1790700"/>
+            <wp:effectExtent l="0" t="0" r="0" b="12700"/>
+            <wp:docPr id="5" name="Picture 5" descr="../Desktop/Screen%20Shot%202019-10-06%20at%209.21.52%20PM.png"/>
             <wp:cNvGraphicFramePr>
               <a:graphicFrameLocks xmlns:a="http://schemas.openxmlformats.org/drawingml/2006/main" noChangeAspect="1"/>
             </wp:cNvGraphicFramePr>
@@ -320,23 +291,36 @@
               <a:graphicData uri="http://schemas.openxmlformats.org/drawingml/2006/picture">
                 <pic:pic xmlns:pic="http://schemas.openxmlformats.org/drawingml/2006/picture">
                   <pic:nvPicPr>
-                    <pic:cNvPr id="1" name=""/>
-                    <pic:cNvPicPr/>
+                    <pic:cNvPr id="0" name="Picture 1" descr="../Desktop/Screen%20Shot%202019-10-06%20at%209.21.52%20PM.png"/>
+                    <pic:cNvPicPr>
+                      <a:picLocks noChangeAspect="1" noChangeArrowheads="1"/>
+                    </pic:cNvPicPr>
                   </pic:nvPicPr>
                   <pic:blipFill>
-                    <a:blip r:embed="rId5"/>
+                    <a:blip r:embed="rId5">
+                      <a:extLst>
+                        <a:ext uri="{28A0092B-C50C-407E-A947-70E740481C1C}">
+                          <a14:useLocalDpi xmlns:a14="http://schemas.microsoft.com/office/drawing/2010/main" val="0"/>
+                        </a:ext>
+                      </a:extLst>
+                    </a:blip>
+                    <a:srcRect/>
                     <a:stretch>
                       <a:fillRect/>
                     </a:stretch>
                   </pic:blipFill>
-                  <pic:spPr>
+                  <pic:spPr bwMode="auto">
                     <a:xfrm>
                       <a:off x="0" y="0"/>
-                      <a:ext cx="5943600" cy="4928870"/>
+                      <a:ext cx="5943600" cy="1790700"/>
                     </a:xfrm>
                     <a:prstGeom prst="rect">
                       <a:avLst/>
                     </a:prstGeom>
+                    <a:noFill/>
+                    <a:ln>
+                      <a:noFill/>
+                    </a:ln>
                   </pic:spPr>
                 </pic:pic>
               </a:graphicData>
@@ -360,60 +344,76 @@
           <w:sz w:val="24"/>
           <w:szCs w:val="24"/>
         </w:rPr>
-        <w:t xml:space="preserve">As to be seen later, the server receives the packets and then eventually sends the packets back over. Once it is being received back, the packets are then stored back into the client to a byte object. The image is then converted to grayscale image and finally closed. The Line 45 contains </w:t>
-      </w:r>
-      <w:r>
-        <w:rPr>
-          <w:rFonts w:ascii="Times New Roman" w:hAnsi="Times New Roman" w:cs="Times New Roman"/>
-          <w:sz w:val="24"/>
-          <w:szCs w:val="24"/>
-        </w:rPr>
-        <w:lastRenderedPageBreak/>
-        <w:t xml:space="preserve">a function to open complete image, read it in once again. Finally, the last function is a destructor that gets called to let the sender know that all the packets have been sent. </w:t>
-      </w:r>
-    </w:p>
-    <w:p>
-      <w:pPr>
-        <w:spacing w:line="480" w:lineRule="auto"/>
-        <w:rPr>
-          <w:rFonts w:ascii="Times New Roman" w:hAnsi="Times New Roman" w:cs="Times New Roman"/>
-          <w:i/>
-          <w:iCs/>
-          <w:sz w:val="24"/>
-          <w:szCs w:val="24"/>
-        </w:rPr>
-      </w:pPr>
-      <w:r>
-        <w:rPr>
-          <w:rFonts w:ascii="Times New Roman" w:hAnsi="Times New Roman" w:cs="Times New Roman"/>
-          <w:i/>
-          <w:iCs/>
-          <w:sz w:val="24"/>
-          <w:szCs w:val="24"/>
-        </w:rPr>
-        <w:t>Server</w:t>
-      </w:r>
-    </w:p>
-    <w:p>
-      <w:pPr>
-        <w:spacing w:line="480" w:lineRule="auto"/>
-        <w:rPr>
-          <w:rFonts w:ascii="Times New Roman" w:hAnsi="Times New Roman" w:cs="Times New Roman"/>
-          <w:i/>
-          <w:iCs/>
-          <w:sz w:val="24"/>
-          <w:szCs w:val="24"/>
-        </w:rPr>
-      </w:pPr>
-      <w:r>
-        <w:rPr>
+        <w:t>This function takes in the image (as the data parameter) and appends small portions (2048 bytes) as elements of a list of packets. Then the list of packets is returned.</w:t>
+      </w:r>
+    </w:p>
+    <w:p>
+      <w:pPr>
+        <w:spacing w:line="480" w:lineRule="auto"/>
+        <w:rPr>
+          <w:rFonts w:ascii="Times New Roman" w:hAnsi="Times New Roman" w:cs="Times New Roman"/>
+          <w:sz w:val="24"/>
+          <w:szCs w:val="24"/>
+        </w:rPr>
+      </w:pPr>
+    </w:p>
+    <w:p>
+      <w:pPr>
+        <w:spacing w:line="480" w:lineRule="auto"/>
+        <w:rPr>
+          <w:rFonts w:ascii="Times New Roman" w:hAnsi="Times New Roman" w:cs="Times New Roman"/>
+          <w:sz w:val="24"/>
+          <w:szCs w:val="24"/>
+        </w:rPr>
+      </w:pPr>
+      <w:r>
+        <w:rPr>
+          <w:rFonts w:ascii="Times New Roman" w:hAnsi="Times New Roman" w:cs="Times New Roman"/>
+          <w:sz w:val="24"/>
+          <w:szCs w:val="24"/>
+        </w:rPr>
+        <w:t xml:space="preserve"> Then the packets are sent over as seen in line 28 of client using the </w:t>
+      </w:r>
+      <w:proofErr w:type="spellStart"/>
+      <w:r>
+        <w:rPr>
+          <w:rFonts w:ascii="Times New Roman" w:hAnsi="Times New Roman" w:cs="Times New Roman"/>
+          <w:sz w:val="24"/>
+          <w:szCs w:val="24"/>
+        </w:rPr>
+        <w:t>send_packets</w:t>
+      </w:r>
+      <w:proofErr w:type="spellEnd"/>
+      <w:r>
+        <w:rPr>
+          <w:rFonts w:ascii="Times New Roman" w:hAnsi="Times New Roman" w:cs="Times New Roman"/>
+          <w:sz w:val="24"/>
+          <w:szCs w:val="24"/>
+        </w:rPr>
+        <w:t xml:space="preserve"> function:</w:t>
+      </w:r>
+    </w:p>
+    <w:p>
+      <w:pPr>
+        <w:spacing w:line="480" w:lineRule="auto"/>
+        <w:rPr>
+          <w:rFonts w:ascii="Times New Roman" w:hAnsi="Times New Roman" w:cs="Times New Roman"/>
+          <w:sz w:val="24"/>
+          <w:szCs w:val="24"/>
+        </w:rPr>
+      </w:pPr>
+      <w:r>
+        <w:rPr>
+          <w:rFonts w:ascii="Times New Roman" w:hAnsi="Times New Roman" w:cs="Times New Roman"/>
           <w:noProof/>
+          <w:sz w:val="24"/>
+          <w:szCs w:val="24"/>
         </w:rPr>
         <w:drawing>
-          <wp:inline distT="0" distB="0" distL="0" distR="0" wp14:anchorId="6408BE12" wp14:editId="2F6E196D">
-            <wp:extent cx="5402580" cy="3280220"/>
-            <wp:effectExtent l="0" t="0" r="7620" b="0"/>
-            <wp:docPr id="3" name="Picture 3"/>
+          <wp:inline distT="0" distB="0" distL="0" distR="0" wp14:anchorId="43D66E44" wp14:editId="1450FAB3">
+            <wp:extent cx="5943600" cy="2120900"/>
+            <wp:effectExtent l="0" t="0" r="0" b="12700"/>
+            <wp:docPr id="6" name="Picture 6" descr="../Desktop/Screen%20Shot%202019-10-06%20at%209.23.54%20PM.png"/>
             <wp:cNvGraphicFramePr>
               <a:graphicFrameLocks xmlns:a="http://schemas.openxmlformats.org/drawingml/2006/main" noChangeAspect="1"/>
             </wp:cNvGraphicFramePr>
@@ -421,23 +421,36 @@
               <a:graphicData uri="http://schemas.openxmlformats.org/drawingml/2006/picture">
                 <pic:pic xmlns:pic="http://schemas.openxmlformats.org/drawingml/2006/picture">
                   <pic:nvPicPr>
-                    <pic:cNvPr id="1" name=""/>
-                    <pic:cNvPicPr/>
+                    <pic:cNvPr id="0" name="Picture 2" descr="../Desktop/Screen%20Shot%202019-10-06%20at%209.23.54%20PM.png"/>
+                    <pic:cNvPicPr>
+                      <a:picLocks noChangeAspect="1" noChangeArrowheads="1"/>
+                    </pic:cNvPicPr>
                   </pic:nvPicPr>
                   <pic:blipFill>
-                    <a:blip r:embed="rId6"/>
+                    <a:blip r:embed="rId6">
+                      <a:extLst>
+                        <a:ext uri="{28A0092B-C50C-407E-A947-70E740481C1C}">
+                          <a14:useLocalDpi xmlns:a14="http://schemas.microsoft.com/office/drawing/2010/main" val="0"/>
+                        </a:ext>
+                      </a:extLst>
+                    </a:blip>
+                    <a:srcRect/>
                     <a:stretch>
                       <a:fillRect/>
                     </a:stretch>
                   </pic:blipFill>
-                  <pic:spPr>
+                  <pic:spPr bwMode="auto">
                     <a:xfrm>
                       <a:off x="0" y="0"/>
-                      <a:ext cx="5411469" cy="3285617"/>
+                      <a:ext cx="5943600" cy="2120900"/>
                     </a:xfrm>
                     <a:prstGeom prst="rect">
                       <a:avLst/>
                     </a:prstGeom>
+                    <a:noFill/>
+                    <a:ln>
+                      <a:noFill/>
+                    </a:ln>
                   </pic:spPr>
                 </pic:pic>
               </a:graphicData>
@@ -461,50 +474,29 @@
           <w:sz w:val="24"/>
           <w:szCs w:val="24"/>
         </w:rPr>
-        <w:t xml:space="preserve">The UDPServer class contains the _init_(self) function that deals with receiving process from the client. It makes a new image becomes a grayscale from the original. Line 14 connects the other socket to the address. </w:t>
-      </w:r>
-      <w:r>
-        <w:rPr>
-          <w:rFonts w:ascii="Times New Roman" w:hAnsi="Times New Roman" w:cs="Times New Roman"/>
-          <w:sz w:val="24"/>
-          <w:szCs w:val="24"/>
-        </w:rPr>
-        <w:t xml:space="preserve">Line 18 lets the function listen for data function run on its own and then it begins. </w:t>
-      </w:r>
-      <w:r>
-        <w:rPr>
-          <w:rFonts w:ascii="Times New Roman" w:hAnsi="Times New Roman" w:cs="Times New Roman"/>
-          <w:sz w:val="24"/>
-          <w:szCs w:val="24"/>
-        </w:rPr>
-        <w:t>The server continues to read in packets fro</w:t>
-      </w:r>
-      <w:r>
-        <w:rPr>
-          <w:rFonts w:ascii="Times New Roman" w:hAnsi="Times New Roman" w:cs="Times New Roman"/>
-          <w:sz w:val="24"/>
-          <w:szCs w:val="24"/>
-        </w:rPr>
-        <w:t xml:space="preserve">m the client until all the packets have been sent over. Packets are then combined into a byte </w:t>
-      </w:r>
-      <w:proofErr w:type="gramStart"/>
-      <w:r>
-        <w:rPr>
-          <w:rFonts w:ascii="Times New Roman" w:hAnsi="Times New Roman" w:cs="Times New Roman"/>
-          <w:sz w:val="24"/>
-          <w:szCs w:val="24"/>
-        </w:rPr>
-        <w:t>object .</w:t>
-      </w:r>
-      <w:proofErr w:type="gramEnd"/>
-      <w:r>
-        <w:rPr>
-          <w:rFonts w:ascii="Times New Roman" w:hAnsi="Times New Roman" w:cs="Times New Roman"/>
-          <w:sz w:val="24"/>
-          <w:szCs w:val="24"/>
-        </w:rPr>
-        <w:t xml:space="preserve"> </w:t>
-      </w:r>
+        <w:lastRenderedPageBreak/>
+        <w:t>This function iterates through the list of packets sending them over to the target address 1 at a time. There is a short delay between sending each packet so the server may process packets in time before receiving more.</w:t>
+      </w:r>
+    </w:p>
+    <w:p>
+      <w:pPr>
+        <w:spacing w:line="480" w:lineRule="auto"/>
+        <w:rPr>
+          <w:rFonts w:ascii="Times New Roman" w:hAnsi="Times New Roman" w:cs="Times New Roman"/>
+          <w:sz w:val="24"/>
+          <w:szCs w:val="24"/>
+        </w:rPr>
+      </w:pPr>
+    </w:p>
+    <w:p>
+      <w:pPr>
+        <w:spacing w:line="480" w:lineRule="auto"/>
+        <w:rPr>
+          <w:rFonts w:ascii="Times New Roman" w:hAnsi="Times New Roman" w:cs="Times New Roman"/>
+          <w:sz w:val="24"/>
+          <w:szCs w:val="24"/>
+        </w:rPr>
+      </w:pPr>
     </w:p>
     <w:p>
       <w:pPr>
@@ -519,12 +511,11 @@
         <w:rPr>
           <w:noProof/>
         </w:rPr>
-        <w:lastRenderedPageBreak/>
         <w:drawing>
-          <wp:inline distT="0" distB="0" distL="0" distR="0" wp14:anchorId="02F098E7" wp14:editId="2CD6D0E5">
-            <wp:extent cx="4962358" cy="3535680"/>
-            <wp:effectExtent l="0" t="0" r="0" b="7620"/>
-            <wp:docPr id="4" name="Picture 4"/>
+          <wp:inline distT="0" distB="0" distL="0" distR="0" wp14:anchorId="01AE7042" wp14:editId="1C15558B">
+            <wp:extent cx="5943600" cy="4928870"/>
+            <wp:effectExtent l="0" t="0" r="0" b="5080"/>
+            <wp:docPr id="2" name="Picture 2"/>
             <wp:cNvGraphicFramePr>
               <a:graphicFrameLocks xmlns:a="http://schemas.openxmlformats.org/drawingml/2006/main" noChangeAspect="1"/>
             </wp:cNvGraphicFramePr>
@@ -544,7 +535,7 @@
                   <pic:spPr>
                     <a:xfrm>
                       <a:off x="0" y="0"/>
-                      <a:ext cx="4967971" cy="3539679"/>
+                      <a:ext cx="5943600" cy="4928870"/>
                     </a:xfrm>
                     <a:prstGeom prst="rect">
                       <a:avLst/>
@@ -572,152 +563,94 @@
           <w:sz w:val="24"/>
           <w:szCs w:val="24"/>
         </w:rPr>
-        <w:t xml:space="preserve">New packets are then sent back to the client in line 39. The next function in line 41 converts the image file to a grayscale and then it is saved; we save it for future evaluation and sending it back to the client. Like the client side, the destructor function is called when all the packets are sent from one side to the other as an indicator. </w:t>
-      </w:r>
-    </w:p>
-    <w:p>
-      <w:pPr>
-        <w:spacing w:line="480" w:lineRule="auto"/>
-        <w:rPr>
-          <w:rFonts w:ascii="Times New Roman" w:hAnsi="Times New Roman" w:cs="Times New Roman"/>
-          <w:i/>
-          <w:iCs/>
-          <w:sz w:val="24"/>
-          <w:szCs w:val="24"/>
-        </w:rPr>
-      </w:pPr>
-    </w:p>
-    <w:p>
-      <w:pPr>
-        <w:spacing w:line="480" w:lineRule="auto"/>
-        <w:rPr>
-          <w:rFonts w:ascii="Times New Roman" w:hAnsi="Times New Roman" w:cs="Times New Roman"/>
-          <w:i/>
-          <w:iCs/>
-          <w:sz w:val="24"/>
-          <w:szCs w:val="24"/>
-        </w:rPr>
-      </w:pPr>
-    </w:p>
-    <w:p>
-      <w:pPr>
-        <w:spacing w:line="480" w:lineRule="auto"/>
-        <w:rPr>
-          <w:rFonts w:ascii="Times New Roman" w:hAnsi="Times New Roman" w:cs="Times New Roman"/>
-          <w:i/>
-          <w:iCs/>
-          <w:sz w:val="24"/>
-          <w:szCs w:val="24"/>
-        </w:rPr>
-      </w:pPr>
-    </w:p>
-    <w:p>
-      <w:pPr>
-        <w:spacing w:line="480" w:lineRule="auto"/>
-        <w:rPr>
-          <w:rFonts w:ascii="Times New Roman" w:hAnsi="Times New Roman" w:cs="Times New Roman"/>
-          <w:i/>
-          <w:iCs/>
-          <w:sz w:val="24"/>
-          <w:szCs w:val="24"/>
-        </w:rPr>
-      </w:pPr>
-    </w:p>
-    <w:p>
-      <w:pPr>
-        <w:spacing w:line="480" w:lineRule="auto"/>
-        <w:rPr>
-          <w:rFonts w:ascii="Times New Roman" w:hAnsi="Times New Roman" w:cs="Times New Roman"/>
-          <w:i/>
-          <w:iCs/>
-          <w:sz w:val="24"/>
-          <w:szCs w:val="24"/>
-        </w:rPr>
-      </w:pPr>
-    </w:p>
-    <w:p>
-      <w:pPr>
-        <w:spacing w:line="480" w:lineRule="auto"/>
-        <w:rPr>
-          <w:rFonts w:ascii="Times New Roman" w:hAnsi="Times New Roman" w:cs="Times New Roman"/>
-          <w:i/>
-          <w:iCs/>
-          <w:sz w:val="24"/>
-          <w:szCs w:val="24"/>
-        </w:rPr>
-      </w:pPr>
-    </w:p>
-    <w:p>
-      <w:pPr>
-        <w:spacing w:line="480" w:lineRule="auto"/>
-        <w:rPr>
-          <w:rFonts w:ascii="Times New Roman" w:hAnsi="Times New Roman" w:cs="Times New Roman"/>
-          <w:i/>
-          <w:iCs/>
-          <w:sz w:val="24"/>
-          <w:szCs w:val="24"/>
-        </w:rPr>
-      </w:pPr>
-      <w:r>
-        <w:rPr>
-          <w:rFonts w:ascii="Times New Roman" w:hAnsi="Times New Roman" w:cs="Times New Roman"/>
-          <w:i/>
-          <w:iCs/>
+        <w:t xml:space="preserve">After the server receives and modifies the image, it sends it back to the client. Once it is received by the client, the packets are then stored back in the client as a byte object. The image is then </w:t>
+      </w:r>
+      <w:r>
+        <w:rPr>
+          <w:rFonts w:ascii="Times New Roman" w:hAnsi="Times New Roman" w:cs="Times New Roman"/>
           <w:sz w:val="24"/>
           <w:szCs w:val="24"/>
         </w:rPr>
         <w:lastRenderedPageBreak/>
-        <w:t xml:space="preserve">Execution Example </w:t>
-      </w:r>
-    </w:p>
-    <w:p>
-      <w:pPr>
-        <w:spacing w:line="240" w:lineRule="auto"/>
-        <w:rPr>
-          <w:rFonts w:ascii="Times New Roman" w:hAnsi="Times New Roman" w:cs="Times New Roman"/>
-          <w:i/>
-          <w:iCs/>
-          <w:sz w:val="24"/>
-          <w:szCs w:val="24"/>
-        </w:rPr>
-      </w:pPr>
-      <w:r>
-        <w:rPr>
-          <w:rFonts w:ascii="Times New Roman" w:hAnsi="Times New Roman" w:cs="Times New Roman"/>
-          <w:i/>
-          <w:iCs/>
-          <w:sz w:val="24"/>
-          <w:szCs w:val="24"/>
-        </w:rPr>
-        <w:t>Client:</w:t>
-      </w:r>
-    </w:p>
-    <w:p>
-      <w:pPr>
-        <w:spacing w:line="240" w:lineRule="auto"/>
-        <w:rPr>
-          <w:rFonts w:ascii="Times New Roman" w:hAnsi="Times New Roman" w:cs="Times New Roman"/>
-          <w:sz w:val="24"/>
-          <w:szCs w:val="24"/>
-        </w:rPr>
-      </w:pPr>
-      <w:r>
-        <w:rPr>
-          <w:rFonts w:ascii="Times New Roman" w:hAnsi="Times New Roman" w:cs="Times New Roman"/>
-          <w:sz w:val="24"/>
-          <w:szCs w:val="24"/>
-        </w:rPr>
-        <w:t xml:space="preserve"> </w:t>
-      </w:r>
+        <w:t xml:space="preserve">opened and shown (a grayscale version of the original image). Finally, the last function is a destructor that gets called to let the sender know that all the packets have been sent. </w:t>
+      </w:r>
+    </w:p>
+    <w:p>
+      <w:pPr>
+        <w:spacing w:line="480" w:lineRule="auto"/>
+        <w:rPr>
+          <w:rFonts w:ascii="Times New Roman" w:hAnsi="Times New Roman" w:cs="Times New Roman"/>
+          <w:i/>
+          <w:iCs/>
+          <w:sz w:val="24"/>
+          <w:szCs w:val="24"/>
+        </w:rPr>
+      </w:pPr>
+    </w:p>
+    <w:p>
+      <w:pPr>
+        <w:spacing w:line="480" w:lineRule="auto"/>
+        <w:rPr>
+          <w:rFonts w:ascii="Times New Roman" w:hAnsi="Times New Roman" w:cs="Times New Roman"/>
+          <w:i/>
+          <w:iCs/>
+          <w:sz w:val="24"/>
+          <w:szCs w:val="24"/>
+        </w:rPr>
+      </w:pPr>
+    </w:p>
+    <w:p>
+      <w:pPr>
+        <w:spacing w:line="480" w:lineRule="auto"/>
+        <w:rPr>
+          <w:rFonts w:ascii="Times New Roman" w:hAnsi="Times New Roman" w:cs="Times New Roman"/>
+          <w:i/>
+          <w:iCs/>
+          <w:sz w:val="24"/>
+          <w:szCs w:val="24"/>
+        </w:rPr>
+      </w:pPr>
+      <w:r>
+        <w:rPr>
+          <w:rFonts w:ascii="Times New Roman" w:hAnsi="Times New Roman" w:cs="Times New Roman"/>
+          <w:i/>
+          <w:iCs/>
+          <w:sz w:val="24"/>
+          <w:szCs w:val="24"/>
+        </w:rPr>
+        <w:t>Server</w:t>
+      </w:r>
+      <w:r>
+        <w:rPr>
+          <w:rFonts w:ascii="Times New Roman" w:hAnsi="Times New Roman" w:cs="Times New Roman"/>
+          <w:i/>
+          <w:iCs/>
+          <w:sz w:val="24"/>
+          <w:szCs w:val="24"/>
+        </w:rPr>
+        <w:t>:</w:t>
+      </w:r>
+    </w:p>
+    <w:p>
+      <w:pPr>
+        <w:spacing w:line="480" w:lineRule="auto"/>
+        <w:rPr>
+          <w:rFonts w:ascii="Times New Roman" w:hAnsi="Times New Roman" w:cs="Times New Roman"/>
+          <w:i/>
+          <w:iCs/>
+          <w:sz w:val="24"/>
+          <w:szCs w:val="24"/>
+        </w:rPr>
+      </w:pPr>
       <w:r>
         <w:rPr>
           <w:noProof/>
         </w:rPr>
         <w:drawing>
-          <wp:inline distT="0" distB="0" distL="0" distR="0" wp14:anchorId="72AB5B57" wp14:editId="186AA07F">
-            <wp:extent cx="2667000" cy="388620"/>
-            <wp:effectExtent l="0" t="0" r="0" b="0"/>
-            <wp:docPr id="10" name="Picture 10"/>
+          <wp:inline distT="0" distB="0" distL="0" distR="0" wp14:anchorId="797F6680" wp14:editId="278C2567">
+            <wp:extent cx="5402580" cy="3280220"/>
+            <wp:effectExtent l="0" t="0" r="7620" b="0"/>
+            <wp:docPr id="3" name="Picture 3"/>
             <wp:cNvGraphicFramePr>
               <a:graphicFrameLocks xmlns:a="http://schemas.openxmlformats.org/drawingml/2006/main" noChangeAspect="1"/>
             </wp:cNvGraphicFramePr>
@@ -737,7 +670,7 @@
                   <pic:spPr>
                     <a:xfrm>
                       <a:off x="0" y="0"/>
-                      <a:ext cx="2667000" cy="388620"/>
+                      <a:ext cx="5411469" cy="3285617"/>
                     </a:xfrm>
                     <a:prstGeom prst="rect">
                       <a:avLst/>
@@ -752,7 +685,127 @@
     </w:p>
     <w:p>
       <w:pPr>
-        <w:spacing w:line="240" w:lineRule="auto"/>
+        <w:spacing w:line="480" w:lineRule="auto"/>
+        <w:rPr>
+          <w:rFonts w:ascii="Times New Roman" w:hAnsi="Times New Roman" w:cs="Times New Roman"/>
+          <w:sz w:val="24"/>
+          <w:szCs w:val="24"/>
+        </w:rPr>
+      </w:pPr>
+      <w:r>
+        <w:rPr>
+          <w:rFonts w:ascii="Times New Roman" w:hAnsi="Times New Roman" w:cs="Times New Roman"/>
+          <w:sz w:val="24"/>
+          <w:szCs w:val="24"/>
+        </w:rPr>
+        <w:t xml:space="preserve">The </w:t>
+      </w:r>
+      <w:proofErr w:type="spellStart"/>
+      <w:r>
+        <w:rPr>
+          <w:rFonts w:ascii="Times New Roman" w:hAnsi="Times New Roman" w:cs="Times New Roman"/>
+          <w:sz w:val="24"/>
+          <w:szCs w:val="24"/>
+        </w:rPr>
+        <w:t>UDPServer</w:t>
+      </w:r>
+      <w:proofErr w:type="spellEnd"/>
+      <w:r>
+        <w:rPr>
+          <w:rFonts w:ascii="Times New Roman" w:hAnsi="Times New Roman" w:cs="Times New Roman"/>
+          <w:sz w:val="24"/>
+          <w:szCs w:val="24"/>
+        </w:rPr>
+        <w:t xml:space="preserve"> class contains the _</w:t>
+      </w:r>
+      <w:proofErr w:type="spellStart"/>
+      <w:r>
+        <w:rPr>
+          <w:rFonts w:ascii="Times New Roman" w:hAnsi="Times New Roman" w:cs="Times New Roman"/>
+          <w:sz w:val="24"/>
+          <w:szCs w:val="24"/>
+        </w:rPr>
+        <w:t>init</w:t>
+      </w:r>
+      <w:proofErr w:type="spellEnd"/>
+      <w:r>
+        <w:rPr>
+          <w:rFonts w:ascii="Times New Roman" w:hAnsi="Times New Roman" w:cs="Times New Roman"/>
+          <w:sz w:val="24"/>
+          <w:szCs w:val="24"/>
+        </w:rPr>
+        <w:t>_(</w:t>
+      </w:r>
+      <w:proofErr w:type="spellStart"/>
+      <w:r>
+        <w:rPr>
+          <w:rFonts w:ascii="Times New Roman" w:hAnsi="Times New Roman" w:cs="Times New Roman"/>
+          <w:sz w:val="24"/>
+          <w:szCs w:val="24"/>
+        </w:rPr>
+        <w:t>self) function</w:t>
+      </w:r>
+      <w:proofErr w:type="spellEnd"/>
+      <w:r>
+        <w:rPr>
+          <w:rFonts w:ascii="Times New Roman" w:hAnsi="Times New Roman" w:cs="Times New Roman"/>
+          <w:sz w:val="24"/>
+          <w:szCs w:val="24"/>
+        </w:rPr>
+        <w:t xml:space="preserve"> that deals with receiving process from the client. It makes a new image becomes a grayscale from the original. Line 14 connects the other socket to the address. Line 18 lets the </w:t>
+      </w:r>
+      <w:r>
+        <w:rPr>
+          <w:rFonts w:ascii="Times New Roman" w:hAnsi="Times New Roman" w:cs="Times New Roman"/>
+          <w:sz w:val="24"/>
+          <w:szCs w:val="24"/>
+        </w:rPr>
+        <w:t xml:space="preserve">listen </w:t>
+      </w:r>
+      <w:r>
+        <w:rPr>
+          <w:rFonts w:ascii="Times New Roman" w:hAnsi="Times New Roman" w:cs="Times New Roman"/>
+          <w:sz w:val="24"/>
+          <w:szCs w:val="24"/>
+        </w:rPr>
+        <w:t xml:space="preserve">function run </w:t>
+      </w:r>
+      <w:r>
+        <w:rPr>
+          <w:rFonts w:ascii="Times New Roman" w:hAnsi="Times New Roman" w:cs="Times New Roman"/>
+          <w:sz w:val="24"/>
+          <w:szCs w:val="24"/>
+        </w:rPr>
+        <w:t>begin to wait for packets</w:t>
+      </w:r>
+      <w:r>
+        <w:rPr>
+          <w:rFonts w:ascii="Times New Roman" w:hAnsi="Times New Roman" w:cs="Times New Roman"/>
+          <w:sz w:val="24"/>
+          <w:szCs w:val="24"/>
+        </w:rPr>
+        <w:t>. The server continues to read in packets from the client until all the packets have been sent over</w:t>
+      </w:r>
+      <w:r>
+        <w:rPr>
+          <w:rFonts w:ascii="Times New Roman" w:hAnsi="Times New Roman" w:cs="Times New Roman"/>
+          <w:sz w:val="24"/>
+          <w:szCs w:val="24"/>
+        </w:rPr>
+        <w:t xml:space="preserve"> (determined by a termination statement sent from the client)</w:t>
+      </w:r>
+      <w:r>
+        <w:rPr>
+          <w:rFonts w:ascii="Times New Roman" w:hAnsi="Times New Roman" w:cs="Times New Roman"/>
+          <w:sz w:val="24"/>
+          <w:szCs w:val="24"/>
+        </w:rPr>
+        <w:t xml:space="preserve">. Packets are then combined into a byte object. </w:t>
+      </w:r>
+    </w:p>
+    <w:p>
+      <w:pPr>
+        <w:spacing w:line="480" w:lineRule="auto"/>
         <w:rPr>
           <w:rFonts w:ascii="Times New Roman" w:hAnsi="Times New Roman" w:cs="Times New Roman"/>
           <w:sz w:val="24"/>
@@ -763,11 +816,12 @@
         <w:rPr>
           <w:noProof/>
         </w:rPr>
+        <w:lastRenderedPageBreak/>
         <w:drawing>
-          <wp:inline distT="0" distB="0" distL="0" distR="0" wp14:anchorId="229D08EC" wp14:editId="03AD587B">
-            <wp:extent cx="2743200" cy="218408"/>
-            <wp:effectExtent l="0" t="0" r="0" b="0"/>
-            <wp:docPr id="13" name="Picture 13"/>
+          <wp:inline distT="0" distB="0" distL="0" distR="0" wp14:anchorId="46839F48" wp14:editId="42827635">
+            <wp:extent cx="4962358" cy="3535680"/>
+            <wp:effectExtent l="0" t="0" r="0" b="7620"/>
+            <wp:docPr id="4" name="Picture 4"/>
             <wp:cNvGraphicFramePr>
               <a:graphicFrameLocks xmlns:a="http://schemas.openxmlformats.org/drawingml/2006/main" noChangeAspect="1"/>
             </wp:cNvGraphicFramePr>
@@ -787,7 +841,7 @@
                   <pic:spPr>
                     <a:xfrm>
                       <a:off x="0" y="0"/>
-                      <a:ext cx="2868190" cy="228359"/>
+                      <a:ext cx="4967971" cy="3539679"/>
                     </a:xfrm>
                     <a:prstGeom prst="rect">
                       <a:avLst/>
@@ -802,6 +856,173 @@
     </w:p>
     <w:p>
       <w:pPr>
+        <w:spacing w:line="480" w:lineRule="auto"/>
+        <w:rPr>
+          <w:rFonts w:ascii="Times New Roman" w:hAnsi="Times New Roman" w:cs="Times New Roman"/>
+          <w:sz w:val="24"/>
+          <w:szCs w:val="24"/>
+        </w:rPr>
+      </w:pPr>
+      <w:r>
+        <w:rPr>
+          <w:rFonts w:ascii="Times New Roman" w:hAnsi="Times New Roman" w:cs="Times New Roman"/>
+          <w:sz w:val="24"/>
+          <w:szCs w:val="24"/>
+        </w:rPr>
+        <w:t xml:space="preserve">The next function in line 41 converts the image file to a grayscale and then it is saved; we save it for future evaluation and sending it back to the client. </w:t>
+      </w:r>
+      <w:r>
+        <w:rPr>
+          <w:rFonts w:ascii="Times New Roman" w:hAnsi="Times New Roman" w:cs="Times New Roman"/>
+          <w:sz w:val="24"/>
+          <w:szCs w:val="24"/>
+        </w:rPr>
+        <w:t xml:space="preserve">After creating the grayscale image, the </w:t>
+      </w:r>
+      <w:proofErr w:type="spellStart"/>
+      <w:r>
+        <w:rPr>
+          <w:rFonts w:ascii="Times New Roman" w:hAnsi="Times New Roman" w:cs="Times New Roman"/>
+          <w:sz w:val="24"/>
+          <w:szCs w:val="24"/>
+        </w:rPr>
+        <w:t>make_packet</w:t>
+      </w:r>
+      <w:proofErr w:type="spellEnd"/>
+      <w:r>
+        <w:rPr>
+          <w:rFonts w:ascii="Times New Roman" w:hAnsi="Times New Roman" w:cs="Times New Roman"/>
+          <w:sz w:val="24"/>
+          <w:szCs w:val="24"/>
+        </w:rPr>
+        <w:t xml:space="preserve"> function is called and the packets are then sent back to the clien</w:t>
+      </w:r>
+      <w:r>
+        <w:rPr>
+          <w:rFonts w:ascii="Times New Roman" w:hAnsi="Times New Roman" w:cs="Times New Roman"/>
+          <w:sz w:val="24"/>
+          <w:szCs w:val="24"/>
+        </w:rPr>
+        <w:t xml:space="preserve">t by the </w:t>
+      </w:r>
+      <w:proofErr w:type="spellStart"/>
+      <w:r>
+        <w:rPr>
+          <w:rFonts w:ascii="Times New Roman" w:hAnsi="Times New Roman" w:cs="Times New Roman"/>
+          <w:sz w:val="24"/>
+          <w:szCs w:val="24"/>
+        </w:rPr>
+        <w:t>send_packets</w:t>
+      </w:r>
+      <w:proofErr w:type="spellEnd"/>
+      <w:r>
+        <w:rPr>
+          <w:rFonts w:ascii="Times New Roman" w:hAnsi="Times New Roman" w:cs="Times New Roman"/>
+          <w:sz w:val="24"/>
+          <w:szCs w:val="24"/>
+        </w:rPr>
+        <w:t xml:space="preserve"> function.</w:t>
+      </w:r>
+    </w:p>
+    <w:p>
+      <w:pPr>
+        <w:spacing w:line="480" w:lineRule="auto"/>
+        <w:rPr>
+          <w:rFonts w:ascii="Times New Roman" w:hAnsi="Times New Roman" w:cs="Times New Roman"/>
+          <w:i/>
+          <w:iCs/>
+          <w:sz w:val="24"/>
+          <w:szCs w:val="24"/>
+        </w:rPr>
+      </w:pPr>
+    </w:p>
+    <w:p>
+      <w:pPr>
+        <w:spacing w:line="480" w:lineRule="auto"/>
+        <w:rPr>
+          <w:rFonts w:ascii="Times New Roman" w:hAnsi="Times New Roman" w:cs="Times New Roman"/>
+          <w:i/>
+          <w:iCs/>
+          <w:sz w:val="24"/>
+          <w:szCs w:val="24"/>
+        </w:rPr>
+      </w:pPr>
+    </w:p>
+    <w:p>
+      <w:pPr>
+        <w:spacing w:line="480" w:lineRule="auto"/>
+        <w:rPr>
+          <w:rFonts w:ascii="Times New Roman" w:hAnsi="Times New Roman" w:cs="Times New Roman"/>
+          <w:i/>
+          <w:iCs/>
+          <w:sz w:val="24"/>
+          <w:szCs w:val="24"/>
+        </w:rPr>
+      </w:pPr>
+    </w:p>
+    <w:p>
+      <w:pPr>
+        <w:spacing w:line="480" w:lineRule="auto"/>
+        <w:rPr>
+          <w:rFonts w:ascii="Times New Roman" w:hAnsi="Times New Roman" w:cs="Times New Roman"/>
+          <w:i/>
+          <w:iCs/>
+          <w:sz w:val="24"/>
+          <w:szCs w:val="24"/>
+        </w:rPr>
+      </w:pPr>
+    </w:p>
+    <w:p>
+      <w:pPr>
+        <w:spacing w:line="480" w:lineRule="auto"/>
+        <w:rPr>
+          <w:rFonts w:ascii="Times New Roman" w:hAnsi="Times New Roman" w:cs="Times New Roman"/>
+          <w:i/>
+          <w:iCs/>
+          <w:sz w:val="24"/>
+          <w:szCs w:val="24"/>
+        </w:rPr>
+      </w:pPr>
+    </w:p>
+    <w:p>
+      <w:pPr>
+        <w:spacing w:line="480" w:lineRule="auto"/>
+        <w:rPr>
+          <w:rFonts w:ascii="Times New Roman" w:hAnsi="Times New Roman" w:cs="Times New Roman"/>
+          <w:i/>
+          <w:iCs/>
+          <w:sz w:val="24"/>
+          <w:szCs w:val="24"/>
+        </w:rPr>
+      </w:pPr>
+      <w:bookmarkStart w:id="0" w:name="_GoBack"/>
+      <w:bookmarkEnd w:id="0"/>
+    </w:p>
+    <w:p>
+      <w:pPr>
+        <w:spacing w:line="480" w:lineRule="auto"/>
+        <w:rPr>
+          <w:rFonts w:ascii="Times New Roman" w:hAnsi="Times New Roman" w:cs="Times New Roman"/>
+          <w:i/>
+          <w:iCs/>
+          <w:sz w:val="24"/>
+          <w:szCs w:val="24"/>
+        </w:rPr>
+      </w:pPr>
+      <w:r>
+        <w:rPr>
+          <w:rFonts w:ascii="Times New Roman" w:hAnsi="Times New Roman" w:cs="Times New Roman"/>
+          <w:i/>
+          <w:iCs/>
+          <w:sz w:val="24"/>
+          <w:szCs w:val="24"/>
+        </w:rPr>
+        <w:lastRenderedPageBreak/>
+        <w:t xml:space="preserve">Execution Example </w:t>
+      </w:r>
+    </w:p>
+    <w:p>
+      <w:pPr>
         <w:spacing w:line="240" w:lineRule="auto"/>
         <w:rPr>
           <w:rFonts w:ascii="Times New Roman" w:hAnsi="Times New Roman" w:cs="Times New Roman"/>
@@ -819,7 +1040,7 @@
           <w:sz w:val="24"/>
           <w:szCs w:val="24"/>
         </w:rPr>
-        <w:t xml:space="preserve">Server: </w:t>
+        <w:t>Client:</w:t>
       </w:r>
     </w:p>
     <w:p>
@@ -827,21 +1048,27 @@
         <w:spacing w:line="240" w:lineRule="auto"/>
         <w:rPr>
           <w:rFonts w:ascii="Times New Roman" w:hAnsi="Times New Roman" w:cs="Times New Roman"/>
-          <w:i/>
-          <w:iCs/>
-          <w:sz w:val="24"/>
-          <w:szCs w:val="24"/>
-        </w:rPr>
-      </w:pPr>
+          <w:sz w:val="24"/>
+          <w:szCs w:val="24"/>
+        </w:rPr>
+      </w:pPr>
+      <w:r>
+        <w:rPr>
+          <w:rFonts w:ascii="Times New Roman" w:hAnsi="Times New Roman" w:cs="Times New Roman"/>
+          <w:sz w:val="24"/>
+          <w:szCs w:val="24"/>
+        </w:rPr>
+        <w:t xml:space="preserve"> </w:t>
+      </w:r>
       <w:r>
         <w:rPr>
           <w:noProof/>
         </w:rPr>
         <w:drawing>
-          <wp:inline distT="0" distB="0" distL="0" distR="0" wp14:anchorId="01195DAC" wp14:editId="74A38495">
-            <wp:extent cx="3025140" cy="400627"/>
-            <wp:effectExtent l="0" t="0" r="3810" b="0"/>
-            <wp:docPr id="11" name="Picture 11"/>
+          <wp:inline distT="0" distB="0" distL="0" distR="0" wp14:anchorId="21FD9C0F" wp14:editId="1958A5E5">
+            <wp:extent cx="2667000" cy="388620"/>
+            <wp:effectExtent l="0" t="0" r="0" b="0"/>
+            <wp:docPr id="10" name="Picture 10"/>
             <wp:cNvGraphicFramePr>
               <a:graphicFrameLocks xmlns:a="http://schemas.openxmlformats.org/drawingml/2006/main" noChangeAspect="1"/>
             </wp:cNvGraphicFramePr>
@@ -861,7 +1088,7 @@
                   <pic:spPr>
                     <a:xfrm>
                       <a:off x="0" y="0"/>
-                      <a:ext cx="3191759" cy="422693"/>
+                      <a:ext cx="2667000" cy="388620"/>
                     </a:xfrm>
                     <a:prstGeom prst="rect">
                       <a:avLst/>
@@ -879,8 +1106,6 @@
         <w:spacing w:line="240" w:lineRule="auto"/>
         <w:rPr>
           <w:rFonts w:ascii="Times New Roman" w:hAnsi="Times New Roman" w:cs="Times New Roman"/>
-          <w:i/>
-          <w:iCs/>
           <w:sz w:val="24"/>
           <w:szCs w:val="24"/>
         </w:rPr>
@@ -890,10 +1115,10 @@
           <w:noProof/>
         </w:rPr>
         <w:drawing>
-          <wp:inline distT="0" distB="0" distL="0" distR="0" wp14:anchorId="360C740D" wp14:editId="5868490B">
-            <wp:extent cx="5173980" cy="402421"/>
+          <wp:inline distT="0" distB="0" distL="0" distR="0" wp14:anchorId="78E10FBD" wp14:editId="6D25C5C9">
+            <wp:extent cx="2743200" cy="218408"/>
             <wp:effectExtent l="0" t="0" r="0" b="0"/>
-            <wp:docPr id="12" name="Picture 12"/>
+            <wp:docPr id="13" name="Picture 13"/>
             <wp:cNvGraphicFramePr>
               <a:graphicFrameLocks xmlns:a="http://schemas.openxmlformats.org/drawingml/2006/main" noChangeAspect="1"/>
             </wp:cNvGraphicFramePr>
@@ -913,7 +1138,7 @@
                   <pic:spPr>
                     <a:xfrm>
                       <a:off x="0" y="0"/>
-                      <a:ext cx="5509464" cy="428514"/>
+                      <a:ext cx="2868190" cy="228359"/>
                     </a:xfrm>
                     <a:prstGeom prst="rect">
                       <a:avLst/>
@@ -937,6 +1162,16 @@
           <w:szCs w:val="24"/>
         </w:rPr>
       </w:pPr>
+      <w:r>
+        <w:rPr>
+          <w:rFonts w:ascii="Times New Roman" w:hAnsi="Times New Roman" w:cs="Times New Roman"/>
+          <w:i/>
+          <w:iCs/>
+          <w:sz w:val="24"/>
+          <w:szCs w:val="24"/>
+        </w:rPr>
+        <w:t xml:space="preserve">Server: </w:t>
+      </w:r>
     </w:p>
     <w:p>
       <w:pPr>
@@ -951,35 +1186,13 @@
       </w:pPr>
       <w:r>
         <w:rPr>
-          <w:rFonts w:ascii="Times New Roman" w:hAnsi="Times New Roman" w:cs="Times New Roman"/>
-          <w:i/>
-          <w:iCs/>
-          <w:sz w:val="24"/>
-          <w:szCs w:val="24"/>
-        </w:rPr>
-        <w:t>Client:</w:t>
-      </w:r>
-    </w:p>
-    <w:p>
-      <w:pPr>
-        <w:spacing w:line="240" w:lineRule="auto"/>
-        <w:rPr>
-          <w:rFonts w:ascii="Times New Roman" w:hAnsi="Times New Roman" w:cs="Times New Roman"/>
-          <w:i/>
-          <w:iCs/>
-          <w:sz w:val="24"/>
-          <w:szCs w:val="24"/>
-        </w:rPr>
-      </w:pPr>
-      <w:r>
-        <w:rPr>
           <w:noProof/>
         </w:rPr>
         <w:drawing>
-          <wp:inline distT="0" distB="0" distL="0" distR="0" wp14:anchorId="0BE6DD8F" wp14:editId="27B7AA0D">
-            <wp:extent cx="3619500" cy="701669"/>
-            <wp:effectExtent l="0" t="0" r="0" b="3810"/>
-            <wp:docPr id="14" name="Picture 14"/>
+          <wp:inline distT="0" distB="0" distL="0" distR="0" wp14:anchorId="5D21A13C" wp14:editId="6E336651">
+            <wp:extent cx="3025140" cy="400627"/>
+            <wp:effectExtent l="0" t="0" r="3810" b="0"/>
+            <wp:docPr id="11" name="Picture 11"/>
             <wp:cNvGraphicFramePr>
               <a:graphicFrameLocks xmlns:a="http://schemas.openxmlformats.org/drawingml/2006/main" noChangeAspect="1"/>
             </wp:cNvGraphicFramePr>
@@ -999,6 +1212,144 @@
                   <pic:spPr>
                     <a:xfrm>
                       <a:off x="0" y="0"/>
+                      <a:ext cx="3191759" cy="422693"/>
+                    </a:xfrm>
+                    <a:prstGeom prst="rect">
+                      <a:avLst/>
+                    </a:prstGeom>
+                  </pic:spPr>
+                </pic:pic>
+              </a:graphicData>
+            </a:graphic>
+          </wp:inline>
+        </w:drawing>
+      </w:r>
+    </w:p>
+    <w:p>
+      <w:pPr>
+        <w:spacing w:line="240" w:lineRule="auto"/>
+        <w:rPr>
+          <w:rFonts w:ascii="Times New Roman" w:hAnsi="Times New Roman" w:cs="Times New Roman"/>
+          <w:i/>
+          <w:iCs/>
+          <w:sz w:val="24"/>
+          <w:szCs w:val="24"/>
+        </w:rPr>
+      </w:pPr>
+      <w:r>
+        <w:rPr>
+          <w:noProof/>
+        </w:rPr>
+        <w:drawing>
+          <wp:inline distT="0" distB="0" distL="0" distR="0" wp14:anchorId="44E9245E" wp14:editId="3F24F633">
+            <wp:extent cx="5173980" cy="402421"/>
+            <wp:effectExtent l="0" t="0" r="0" b="0"/>
+            <wp:docPr id="12" name="Picture 12"/>
+            <wp:cNvGraphicFramePr>
+              <a:graphicFrameLocks xmlns:a="http://schemas.openxmlformats.org/drawingml/2006/main" noChangeAspect="1"/>
+            </wp:cNvGraphicFramePr>
+            <a:graphic xmlns:a="http://schemas.openxmlformats.org/drawingml/2006/main">
+              <a:graphicData uri="http://schemas.openxmlformats.org/drawingml/2006/picture">
+                <pic:pic xmlns:pic="http://schemas.openxmlformats.org/drawingml/2006/picture">
+                  <pic:nvPicPr>
+                    <pic:cNvPr id="1" name=""/>
+                    <pic:cNvPicPr/>
+                  </pic:nvPicPr>
+                  <pic:blipFill>
+                    <a:blip r:embed="rId13"/>
+                    <a:stretch>
+                      <a:fillRect/>
+                    </a:stretch>
+                  </pic:blipFill>
+                  <pic:spPr>
+                    <a:xfrm>
+                      <a:off x="0" y="0"/>
+                      <a:ext cx="5509464" cy="428514"/>
+                    </a:xfrm>
+                    <a:prstGeom prst="rect">
+                      <a:avLst/>
+                    </a:prstGeom>
+                  </pic:spPr>
+                </pic:pic>
+              </a:graphicData>
+            </a:graphic>
+          </wp:inline>
+        </w:drawing>
+      </w:r>
+    </w:p>
+    <w:p>
+      <w:pPr>
+        <w:spacing w:line="240" w:lineRule="auto"/>
+        <w:rPr>
+          <w:rFonts w:ascii="Times New Roman" w:hAnsi="Times New Roman" w:cs="Times New Roman"/>
+          <w:i/>
+          <w:iCs/>
+          <w:sz w:val="24"/>
+          <w:szCs w:val="24"/>
+        </w:rPr>
+      </w:pPr>
+    </w:p>
+    <w:p>
+      <w:pPr>
+        <w:spacing w:line="240" w:lineRule="auto"/>
+        <w:rPr>
+          <w:rFonts w:ascii="Times New Roman" w:hAnsi="Times New Roman" w:cs="Times New Roman"/>
+          <w:i/>
+          <w:iCs/>
+          <w:sz w:val="24"/>
+          <w:szCs w:val="24"/>
+        </w:rPr>
+      </w:pPr>
+      <w:r>
+        <w:rPr>
+          <w:rFonts w:ascii="Times New Roman" w:hAnsi="Times New Roman" w:cs="Times New Roman"/>
+          <w:i/>
+          <w:iCs/>
+          <w:sz w:val="24"/>
+          <w:szCs w:val="24"/>
+        </w:rPr>
+        <w:t>Client:</w:t>
+      </w:r>
+    </w:p>
+    <w:p>
+      <w:pPr>
+        <w:spacing w:line="240" w:lineRule="auto"/>
+        <w:rPr>
+          <w:rFonts w:ascii="Times New Roman" w:hAnsi="Times New Roman" w:cs="Times New Roman"/>
+          <w:i/>
+          <w:iCs/>
+          <w:sz w:val="24"/>
+          <w:szCs w:val="24"/>
+        </w:rPr>
+      </w:pPr>
+      <w:r>
+        <w:rPr>
+          <w:noProof/>
+        </w:rPr>
+        <w:drawing>
+          <wp:inline distT="0" distB="0" distL="0" distR="0" wp14:anchorId="0805EA62" wp14:editId="65FD5BA2">
+            <wp:extent cx="3619500" cy="701669"/>
+            <wp:effectExtent l="0" t="0" r="0" b="3810"/>
+            <wp:docPr id="14" name="Picture 14"/>
+            <wp:cNvGraphicFramePr>
+              <a:graphicFrameLocks xmlns:a="http://schemas.openxmlformats.org/drawingml/2006/main" noChangeAspect="1"/>
+            </wp:cNvGraphicFramePr>
+            <a:graphic xmlns:a="http://schemas.openxmlformats.org/drawingml/2006/main">
+              <a:graphicData uri="http://schemas.openxmlformats.org/drawingml/2006/picture">
+                <pic:pic xmlns:pic="http://schemas.openxmlformats.org/drawingml/2006/picture">
+                  <pic:nvPicPr>
+                    <pic:cNvPr id="1" name=""/>
+                    <pic:cNvPicPr/>
+                  </pic:nvPicPr>
+                  <pic:blipFill>
+                    <a:blip r:embed="rId14"/>
+                    <a:stretch>
+                      <a:fillRect/>
+                    </a:stretch>
+                  </pic:blipFill>
+                  <pic:spPr>
+                    <a:xfrm>
+                      <a:off x="0" y="0"/>
                       <a:ext cx="3739913" cy="725012"/>
                     </a:xfrm>
                     <a:prstGeom prst="rect">
@@ -1014,90 +1365,294 @@
     </w:p>
     <w:p>
       <w:pPr>
-        <w:rPr>
-          <w:rFonts w:ascii="Times New Roman" w:hAnsi="Times New Roman" w:cs="Times New Roman"/>
-          <w:sz w:val="24"/>
-          <w:szCs w:val="24"/>
-        </w:rPr>
-      </w:pPr>
-    </w:p>
-    <w:p>
-      <w:pPr>
-        <w:rPr>
-          <w:rFonts w:ascii="Times New Roman" w:hAnsi="Times New Roman" w:cs="Times New Roman"/>
-          <w:i/>
-          <w:iCs/>
-          <w:sz w:val="24"/>
-          <w:szCs w:val="24"/>
-        </w:rPr>
-      </w:pPr>
-    </w:p>
-    <w:p>
-      <w:pPr>
-        <w:rPr>
-          <w:rFonts w:ascii="Times New Roman" w:hAnsi="Times New Roman" w:cs="Times New Roman"/>
-          <w:i/>
-          <w:iCs/>
-          <w:sz w:val="24"/>
-          <w:szCs w:val="24"/>
-        </w:rPr>
-      </w:pPr>
-    </w:p>
-    <w:p>
-      <w:pPr>
-        <w:rPr>
-          <w:rFonts w:ascii="Times New Roman" w:hAnsi="Times New Roman" w:cs="Times New Roman"/>
-          <w:i/>
-          <w:iCs/>
-          <w:sz w:val="24"/>
-          <w:szCs w:val="24"/>
-        </w:rPr>
-      </w:pPr>
-    </w:p>
-    <w:p>
-      <w:pPr>
-        <w:rPr>
-          <w:rFonts w:ascii="Times New Roman" w:hAnsi="Times New Roman" w:cs="Times New Roman"/>
-          <w:i/>
-          <w:iCs/>
-          <w:sz w:val="24"/>
-          <w:szCs w:val="24"/>
-        </w:rPr>
-      </w:pPr>
-    </w:p>
-    <w:p>
-      <w:pPr>
-        <w:rPr>
-          <w:rFonts w:ascii="Times New Roman" w:hAnsi="Times New Roman" w:cs="Times New Roman"/>
-          <w:i/>
-          <w:iCs/>
-          <w:sz w:val="24"/>
-          <w:szCs w:val="24"/>
-        </w:rPr>
-      </w:pPr>
-    </w:p>
-    <w:p>
-      <w:pPr>
-        <w:rPr>
-          <w:rFonts w:ascii="Times New Roman" w:hAnsi="Times New Roman" w:cs="Times New Roman"/>
-          <w:i/>
-          <w:iCs/>
-          <w:sz w:val="24"/>
-          <w:szCs w:val="24"/>
-        </w:rPr>
-      </w:pPr>
-      <w:bookmarkStart w:id="0" w:name="_GoBack"/>
-      <w:bookmarkEnd w:id="0"/>
-    </w:p>
-    <w:p>
-      <w:pPr>
-        <w:rPr>
-          <w:rFonts w:ascii="Times New Roman" w:hAnsi="Times New Roman" w:cs="Times New Roman"/>
-          <w:sz w:val="24"/>
-          <w:szCs w:val="24"/>
-        </w:rPr>
-      </w:pPr>
-    </w:p>
+        <w:spacing w:line="240" w:lineRule="auto"/>
+        <w:rPr>
+          <w:rFonts w:ascii="Times New Roman" w:hAnsi="Times New Roman" w:cs="Times New Roman"/>
+          <w:i/>
+          <w:iCs/>
+          <w:sz w:val="24"/>
+          <w:szCs w:val="24"/>
+        </w:rPr>
+      </w:pPr>
+    </w:p>
+    <w:p>
+      <w:pPr>
+        <w:spacing w:line="240" w:lineRule="auto"/>
+        <w:rPr>
+          <w:rFonts w:ascii="Times New Roman" w:hAnsi="Times New Roman" w:cs="Times New Roman"/>
+          <w:i/>
+          <w:iCs/>
+          <w:sz w:val="24"/>
+          <w:szCs w:val="24"/>
+        </w:rPr>
+      </w:pPr>
+      <w:r>
+        <w:rPr>
+          <w:rFonts w:ascii="Times New Roman" w:hAnsi="Times New Roman" w:cs="Times New Roman"/>
+          <w:i/>
+          <w:iCs/>
+          <w:sz w:val="24"/>
+          <w:szCs w:val="24"/>
+        </w:rPr>
+        <w:t xml:space="preserve">Images </w:t>
+      </w:r>
+      <w:r>
+        <w:rPr>
+          <w:rFonts w:ascii="Times New Roman" w:hAnsi="Times New Roman" w:cs="Times New Roman"/>
+          <w:i/>
+          <w:iCs/>
+          <w:sz w:val="24"/>
+          <w:szCs w:val="24"/>
+        </w:rPr>
+        <w:t>Display</w:t>
+      </w:r>
+      <w:r>
+        <w:rPr>
+          <w:rFonts w:ascii="Times New Roman" w:hAnsi="Times New Roman" w:cs="Times New Roman"/>
+          <w:i/>
+          <w:iCs/>
+          <w:sz w:val="24"/>
+          <w:szCs w:val="24"/>
+        </w:rPr>
+        <w:t>ed</w:t>
+      </w:r>
+      <w:r>
+        <w:rPr>
+          <w:rFonts w:ascii="Times New Roman" w:hAnsi="Times New Roman" w:cs="Times New Roman"/>
+          <w:i/>
+          <w:iCs/>
+          <w:sz w:val="24"/>
+          <w:szCs w:val="24"/>
+        </w:rPr>
+        <w:t>:</w:t>
+      </w:r>
+    </w:p>
+    <w:p>
+      <w:pPr>
+        <w:spacing w:line="240" w:lineRule="auto"/>
+        <w:rPr>
+          <w:rFonts w:ascii="Times New Roman" w:hAnsi="Times New Roman" w:cs="Times New Roman"/>
+          <w:i/>
+          <w:iCs/>
+          <w:sz w:val="24"/>
+          <w:szCs w:val="24"/>
+        </w:rPr>
+      </w:pPr>
+      <w:r>
+        <w:rPr>
+          <w:rFonts w:ascii="Times New Roman" w:hAnsi="Times New Roman" w:cs="Times New Roman"/>
+          <w:i/>
+          <w:iCs/>
+          <w:noProof/>
+          <w:sz w:val="24"/>
+          <w:szCs w:val="24"/>
+        </w:rPr>
+        <w:drawing>
+          <wp:inline distT="0" distB="0" distL="0" distR="0" wp14:anchorId="43B1523C" wp14:editId="04AC8F5B">
+            <wp:extent cx="4711700" cy="3098800"/>
+            <wp:effectExtent l="0" t="0" r="12700" b="0"/>
+            <wp:docPr id="7" name="Picture 7" descr="../Desktop/Screen%20Shot%202019-10-06%20at%209.35.18%20PM.png"/>
+            <wp:cNvGraphicFramePr>
+              <a:graphicFrameLocks xmlns:a="http://schemas.openxmlformats.org/drawingml/2006/main" noChangeAspect="1"/>
+            </wp:cNvGraphicFramePr>
+            <a:graphic xmlns:a="http://schemas.openxmlformats.org/drawingml/2006/main">
+              <a:graphicData uri="http://schemas.openxmlformats.org/drawingml/2006/picture">
+                <pic:pic xmlns:pic="http://schemas.openxmlformats.org/drawingml/2006/picture">
+                  <pic:nvPicPr>
+                    <pic:cNvPr id="0" name="Picture 3" descr="../Desktop/Screen%20Shot%202019-10-06%20at%209.35.18%20PM.png"/>
+                    <pic:cNvPicPr>
+                      <a:picLocks noChangeAspect="1" noChangeArrowheads="1"/>
+                    </pic:cNvPicPr>
+                  </pic:nvPicPr>
+                  <pic:blipFill>
+                    <a:blip r:embed="rId15">
+                      <a:extLst>
+                        <a:ext uri="{28A0092B-C50C-407E-A947-70E740481C1C}">
+                          <a14:useLocalDpi xmlns:a14="http://schemas.microsoft.com/office/drawing/2010/main" val="0"/>
+                        </a:ext>
+                      </a:extLst>
+                    </a:blip>
+                    <a:srcRect/>
+                    <a:stretch>
+                      <a:fillRect/>
+                    </a:stretch>
+                  </pic:blipFill>
+                  <pic:spPr bwMode="auto">
+                    <a:xfrm>
+                      <a:off x="0" y="0"/>
+                      <a:ext cx="4711700" cy="3098800"/>
+                    </a:xfrm>
+                    <a:prstGeom prst="rect">
+                      <a:avLst/>
+                    </a:prstGeom>
+                    <a:noFill/>
+                    <a:ln>
+                      <a:noFill/>
+                    </a:ln>
+                  </pic:spPr>
+                </pic:pic>
+              </a:graphicData>
+            </a:graphic>
+          </wp:inline>
+        </w:drawing>
+      </w:r>
+    </w:p>
+    <w:p>
+      <w:pPr>
+        <w:spacing w:line="240" w:lineRule="auto"/>
+        <w:rPr>
+          <w:rFonts w:ascii="Times New Roman" w:hAnsi="Times New Roman" w:cs="Times New Roman"/>
+          <w:i/>
+          <w:iCs/>
+          <w:sz w:val="24"/>
+          <w:szCs w:val="24"/>
+        </w:rPr>
+      </w:pPr>
+      <w:r>
+        <w:rPr>
+          <w:rFonts w:ascii="Times New Roman" w:hAnsi="Times New Roman" w:cs="Times New Roman"/>
+          <w:i/>
+          <w:iCs/>
+          <w:noProof/>
+          <w:sz w:val="24"/>
+          <w:szCs w:val="24"/>
+        </w:rPr>
+        <w:lastRenderedPageBreak/>
+        <w:drawing>
+          <wp:inline distT="0" distB="0" distL="0" distR="0" wp14:anchorId="6B045B71" wp14:editId="2134DF89">
+            <wp:extent cx="4724400" cy="3098800"/>
+            <wp:effectExtent l="0" t="0" r="0" b="0"/>
+            <wp:docPr id="8" name="Picture 8" descr="../Desktop/Screen%20Shot%202019-10-06%20at%209.35.09%20PM.png"/>
+            <wp:cNvGraphicFramePr>
+              <a:graphicFrameLocks xmlns:a="http://schemas.openxmlformats.org/drawingml/2006/main" noChangeAspect="1"/>
+            </wp:cNvGraphicFramePr>
+            <a:graphic xmlns:a="http://schemas.openxmlformats.org/drawingml/2006/main">
+              <a:graphicData uri="http://schemas.openxmlformats.org/drawingml/2006/picture">
+                <pic:pic xmlns:pic="http://schemas.openxmlformats.org/drawingml/2006/picture">
+                  <pic:nvPicPr>
+                    <pic:cNvPr id="0" name="Picture 4" descr="../Desktop/Screen%20Shot%202019-10-06%20at%209.35.09%20PM.png"/>
+                    <pic:cNvPicPr>
+                      <a:picLocks noChangeAspect="1" noChangeArrowheads="1"/>
+                    </pic:cNvPicPr>
+                  </pic:nvPicPr>
+                  <pic:blipFill>
+                    <a:blip r:embed="rId16">
+                      <a:extLst>
+                        <a:ext uri="{28A0092B-C50C-407E-A947-70E740481C1C}">
+                          <a14:useLocalDpi xmlns:a14="http://schemas.microsoft.com/office/drawing/2010/main" val="0"/>
+                        </a:ext>
+                      </a:extLst>
+                    </a:blip>
+                    <a:srcRect/>
+                    <a:stretch>
+                      <a:fillRect/>
+                    </a:stretch>
+                  </pic:blipFill>
+                  <pic:spPr bwMode="auto">
+                    <a:xfrm>
+                      <a:off x="0" y="0"/>
+                      <a:ext cx="4724400" cy="3098800"/>
+                    </a:xfrm>
+                    <a:prstGeom prst="rect">
+                      <a:avLst/>
+                    </a:prstGeom>
+                    <a:noFill/>
+                    <a:ln>
+                      <a:noFill/>
+                    </a:ln>
+                  </pic:spPr>
+                </pic:pic>
+              </a:graphicData>
+            </a:graphic>
+          </wp:inline>
+        </w:drawing>
+      </w:r>
+    </w:p>
+    <w:p>
+      <w:pPr>
+        <w:rPr>
+          <w:rFonts w:ascii="Times New Roman" w:hAnsi="Times New Roman" w:cs="Times New Roman"/>
+          <w:sz w:val="24"/>
+          <w:szCs w:val="24"/>
+        </w:rPr>
+      </w:pPr>
+    </w:p>
+    <w:p>
+      <w:pPr>
+        <w:rPr>
+          <w:rFonts w:ascii="Times New Roman" w:hAnsi="Times New Roman" w:cs="Times New Roman"/>
+          <w:i/>
+          <w:iCs/>
+          <w:sz w:val="24"/>
+          <w:szCs w:val="24"/>
+        </w:rPr>
+      </w:pPr>
+    </w:p>
+    <w:p>
+      <w:pPr>
+        <w:rPr>
+          <w:rFonts w:ascii="Times New Roman" w:hAnsi="Times New Roman" w:cs="Times New Roman"/>
+          <w:i/>
+          <w:iCs/>
+          <w:sz w:val="24"/>
+          <w:szCs w:val="24"/>
+        </w:rPr>
+      </w:pPr>
+    </w:p>
+    <w:p>
+      <w:pPr>
+        <w:rPr>
+          <w:rFonts w:ascii="Times New Roman" w:hAnsi="Times New Roman" w:cs="Times New Roman"/>
+          <w:i/>
+          <w:iCs/>
+          <w:sz w:val="24"/>
+          <w:szCs w:val="24"/>
+        </w:rPr>
+      </w:pPr>
+    </w:p>
+    <w:p>
+      <w:pPr>
+        <w:rPr>
+          <w:rFonts w:ascii="Times New Roman" w:hAnsi="Times New Roman" w:cs="Times New Roman"/>
+          <w:i/>
+          <w:iCs/>
+          <w:sz w:val="24"/>
+          <w:szCs w:val="24"/>
+        </w:rPr>
+      </w:pPr>
+    </w:p>
+    <w:p>
+      <w:pPr>
+        <w:rPr>
+          <w:rFonts w:ascii="Times New Roman" w:hAnsi="Times New Roman" w:cs="Times New Roman"/>
+          <w:i/>
+          <w:iCs/>
+          <w:sz w:val="24"/>
+          <w:szCs w:val="24"/>
+        </w:rPr>
+      </w:pPr>
+    </w:p>
+    <w:p>
+      <w:pPr>
+        <w:rPr>
+          <w:rFonts w:ascii="Times New Roman" w:hAnsi="Times New Roman" w:cs="Times New Roman"/>
+          <w:i/>
+          <w:iCs/>
+          <w:sz w:val="24"/>
+          <w:szCs w:val="24"/>
+        </w:rPr>
+      </w:pPr>
+    </w:p>
+    <w:p>
+      <w:pPr>
+        <w:rPr>
+          <w:rFonts w:ascii="Times New Roman" w:hAnsi="Times New Roman" w:cs="Times New Roman"/>
+          <w:sz w:val="24"/>
+          <w:szCs w:val="24"/>
+        </w:rPr>
+      </w:pPr>
+    </w:p>
+    <w:p/>
     <w:sectPr>
       <w:pgSz w:w="12240" w:h="15840"/>
       <w:pgMar w:top="1440" w:right="1440" w:bottom="1440" w:left="1440" w:header="720" w:footer="720" w:gutter="0"/>
@@ -1109,7 +1664,7 @@
 </file>
 
 <file path=word/styles.xml><?xml version="1.0" encoding="utf-8"?>
-<w:styles xmlns:mc="http://schemas.openxmlformats.org/markup-compatibility/2006" xmlns:r="http://schemas.openxmlformats.org/officeDocument/2006/relationships" xmlns:w="http://schemas.openxmlformats.org/wordprocessingml/2006/main" xmlns:w14="http://schemas.microsoft.com/office/word/2010/wordml" xmlns:w15="http://schemas.microsoft.com/office/word/2012/wordml" xmlns:w16cid="http://schemas.microsoft.com/office/word/2016/wordml/cid" xmlns:w16se="http://schemas.microsoft.com/office/word/2015/wordml/symex" mc:Ignorable="w14 w15 w16se w16cid">
+<w:styles xmlns:mc="http://schemas.openxmlformats.org/markup-compatibility/2006" xmlns:r="http://schemas.openxmlformats.org/officeDocument/2006/relationships" xmlns:w="http://schemas.openxmlformats.org/wordprocessingml/2006/main" xmlns:w14="http://schemas.microsoft.com/office/word/2010/wordml" xmlns:w15="http://schemas.microsoft.com/office/word/2012/wordml" mc:Ignorable="w14 w15">
   <w:docDefaults>
     <w:rPrDefault>
       <w:rPr>
@@ -1125,7 +1680,7 @@
       </w:pPr>
     </w:pPrDefault>
   </w:docDefaults>
-  <w:latentStyles w:defLockedState="0" w:defUIPriority="99" w:defSemiHidden="0" w:defUnhideWhenUsed="0" w:defQFormat="0" w:count="377">
+  <w:latentStyles w:defLockedState="0" w:defUIPriority="99" w:defSemiHidden="0" w:defUnhideWhenUsed="0" w:defQFormat="0" w:count="382">
     <w:lsdException w:name="Normal" w:uiPriority="0" w:qFormat="1"/>
     <w:lsdException w:name="heading 1" w:uiPriority="9" w:qFormat="1"/>
     <w:lsdException w:name="heading 2" w:semiHidden="1" w:uiPriority="9" w:unhideWhenUsed="1" w:qFormat="1"/>
@@ -1231,6 +1786,7 @@
     <w:lsdException w:name="HTML Sample" w:semiHidden="1" w:unhideWhenUsed="1"/>
     <w:lsdException w:name="HTML Typewriter" w:semiHidden="1" w:unhideWhenUsed="1"/>
     <w:lsdException w:name="HTML Variable" w:semiHidden="1" w:unhideWhenUsed="1"/>
+    <w:lsdException w:name="Normal Table" w:semiHidden="1" w:unhideWhenUsed="1"/>
     <w:lsdException w:name="annotation subject" w:semiHidden="1" w:unhideWhenUsed="1"/>
     <w:lsdException w:name="No List" w:semiHidden="1" w:unhideWhenUsed="1"/>
     <w:lsdException w:name="Outline List 1" w:semiHidden="1" w:unhideWhenUsed="1"/>
@@ -1276,9 +1832,11 @@
     <w:lsdException w:name="Table Subtle 1" w:semiHidden="1" w:unhideWhenUsed="1"/>
     <w:lsdException w:name="Table Subtle 2" w:semiHidden="1" w:unhideWhenUsed="1"/>
     <w:lsdException w:name="Table Web 1" w:semiHidden="1" w:unhideWhenUsed="1"/>
+    <w:lsdException w:name="Table Web 2" w:semiHidden="1" w:unhideWhenUsed="1"/>
     <w:lsdException w:name="Table Web 3" w:semiHidden="1" w:unhideWhenUsed="1"/>
     <w:lsdException w:name="Balloon Text" w:semiHidden="1" w:unhideWhenUsed="1"/>
     <w:lsdException w:name="Table Grid" w:uiPriority="59"/>
+    <w:lsdException w:name="Table Theme" w:semiHidden="1" w:unhideWhenUsed="1"/>
     <w:lsdException w:name="Placeholder Text" w:semiHidden="1"/>
     <w:lsdException w:name="No Spacing" w:uiPriority="1" w:qFormat="1"/>
     <w:lsdException w:name="Light Shading" w:uiPriority="60"/>
@@ -1496,10 +2054,6 @@
     <w:lsdException w:name="List Table 7 Colorful Accent 6" w:uiPriority="52"/>
     <w:lsdException w:name="Mention" w:semiHidden="1" w:unhideWhenUsed="1"/>
     <w:lsdException w:name="Smart Hyperlink" w:semiHidden="1" w:unhideWhenUsed="1"/>
-    <w:lsdException w:name="Hashtag" w:semiHidden="1" w:unhideWhenUsed="1"/>
-    <w:lsdException w:name="Unresolved Mention" w:semiHidden="1" w:unhideWhenUsed="1"/>
-    <w:lsdException w:name="Smart Link" w:semiHidden="1" w:unhideWhenUsed="1"/>
-    <w:lsdException w:name="Smart Link Error" w:semiHidden="1" w:unhideWhenUsed="1"/>
   </w:latentStyles>
   <w:style w:type="paragraph" w:default="1" w:styleId="Normal">
     <w:name w:val="Normal"/>

</xml_diff>